<commit_message>
Checkin of new version
</commit_message>
<xml_diff>
--- a/Dokumentation.docx
+++ b/Dokumentation.docx
@@ -259,8 +259,6 @@
       <w:r>
         <w:t>.</w:t>
       </w:r>
-      <w:bookmarkStart w:id="0" w:name="_GoBack"/>
-      <w:bookmarkEnd w:id="0"/>
     </w:p>
     <w:p>
       <w:r>
@@ -331,117 +329,120 @@
         <w:t xml:space="preserve">. </w:t>
       </w:r>
     </w:p>
-    <w:p/>
-    <w:p>
-      <w:pPr>
-        <w:rPr>
-          <w:color w:val="FF0000"/>
-        </w:rPr>
-      </w:pPr>
-      <w:r>
-        <w:rPr>
-          <w:color w:val="FF0000"/>
+    <w:p>
+      <w:pPr>
+        <w:pStyle w:val="berschrift3"/>
+      </w:pPr>
+      <w:r>
+        <w:lastRenderedPageBreak/>
+        <w:t>Backend</w:t>
+      </w:r>
+    </w:p>
+    <w:p>
+      <w:r>
+        <w:t>Kopieren sie die Backend Dateien in den gewünschten Ordner.</w:t>
+      </w:r>
+    </w:p>
+    <w:p>
+      <w:r>
+        <w:t xml:space="preserve">Starten sie die Datei </w:t>
+      </w:r>
+      <w:r>
+        <w:rPr>
+          <w:rFonts w:ascii="Consolas" w:hAnsi="Consolas"/>
+          <w:color w:val="808080" w:themeColor="background1" w:themeShade="80"/>
+        </w:rPr>
+        <w:t>.\</w:t>
+      </w:r>
+      <w:proofErr w:type="spellStart"/>
+      <w:r>
+        <w:rPr>
+          <w:rFonts w:ascii="Consolas" w:hAnsi="Consolas"/>
+          <w:color w:val="808080" w:themeColor="background1" w:themeShade="80"/>
+        </w:rPr>
+        <w:t>BackendListener</w:t>
+      </w:r>
+      <w:proofErr w:type="spellEnd"/>
+      <w:r>
+        <w:rPr>
+          <w:rFonts w:ascii="Consolas" w:hAnsi="Consolas"/>
+          <w:color w:val="808080" w:themeColor="background1" w:themeShade="80"/>
+        </w:rPr>
+        <w:t>\BackendListener.ps1</w:t>
+      </w:r>
+      <w:r>
+        <w:rPr>
+          <w:color w:val="808080" w:themeColor="background1" w:themeShade="80"/>
         </w:rPr>
         <w:t xml:space="preserve"> </w:t>
       </w:r>
       <w:r>
-        <w:rPr>
-          <w:color w:val="FF0000"/>
-        </w:rPr>
-        <w:t xml:space="preserve">[XXX passt das so? Braucht </w:t>
-      </w:r>
-      <w:proofErr w:type="spellStart"/>
-      <w:r>
-        <w:rPr>
-          <w:color w:val="FF0000"/>
-        </w:rPr>
-        <w:t>Ractive</w:t>
-      </w:r>
-      <w:proofErr w:type="spellEnd"/>
-      <w:r>
-        <w:rPr>
-          <w:color w:val="FF0000"/>
-        </w:rPr>
+        <w:t>als Dienst und geben sie ihr Administrationsrechte.</w:t>
+      </w:r>
+    </w:p>
+    <w:p>
+      <w:r>
+        <w:t xml:space="preserve">Das Frontend muss Port 8080 freigeschaltet bekommen und kommuniziert über Port 8000 mit dem Backend, das Backend kommuniziert über die von WFA (bzw. anderen Servern) vorgegebenen Ports. Diese sind in der Firewall freizuschalten, so sich nicht alles auf dem gleichen </w:t>
+      </w:r>
+      <w:r>
+        <w:t>S</w:t>
+      </w:r>
+      <w:r>
+        <w:t>ystem befindet.</w:t>
+      </w:r>
+    </w:p>
+    <w:p>
+      <w:r>
+        <w:t xml:space="preserve">Zur Ausführung von </w:t>
+      </w:r>
+      <w:proofErr w:type="spellStart"/>
+      <w:r>
+        <w:t>Powershell</w:t>
+      </w:r>
+      <w:proofErr w:type="spellEnd"/>
+      <w:r>
+        <w:t xml:space="preserve"> Skripten, die auf </w:t>
+      </w:r>
+      <w:proofErr w:type="spellStart"/>
+      <w:r>
+        <w:t>Netapp</w:t>
+      </w:r>
+      <w:proofErr w:type="spellEnd"/>
+      <w:r>
         <w:t xml:space="preserve"> </w:t>
       </w:r>
       <w:proofErr w:type="spellStart"/>
       <w:r>
-        <w:rPr>
-          <w:color w:val="FF0000"/>
-        </w:rPr>
-        <w:t>ne</w:t>
-      </w:r>
-      <w:proofErr w:type="spellEnd"/>
-      <w:r>
-        <w:rPr>
-          <w:color w:val="FF0000"/>
-        </w:rPr>
-        <w:t xml:space="preserve"> Installation oder reichen die Dateien im Ordner?]</w:t>
-      </w:r>
-    </w:p>
-    <w:p/>
-    <w:p>
-      <w:pPr>
-        <w:pStyle w:val="berschrift3"/>
-      </w:pPr>
-      <w:r>
-        <w:t>Backend</w:t>
-      </w:r>
-    </w:p>
-    <w:p>
-      <w:r>
-        <w:t>Kopieren sie die Backend Dateien in den gewünschten Ordner.</w:t>
-      </w:r>
-    </w:p>
-    <w:p>
-      <w:r>
-        <w:t xml:space="preserve">Starten sie die Datei </w:t>
-      </w:r>
-      <w:r>
-        <w:rPr>
-          <w:rFonts w:ascii="Consolas" w:hAnsi="Consolas"/>
-          <w:color w:val="808080" w:themeColor="background1" w:themeShade="80"/>
-        </w:rPr>
-        <w:t>.\</w:t>
-      </w:r>
-      <w:proofErr w:type="spellStart"/>
-      <w:r>
-        <w:rPr>
-          <w:rFonts w:ascii="Consolas" w:hAnsi="Consolas"/>
-          <w:color w:val="808080" w:themeColor="background1" w:themeShade="80"/>
-        </w:rPr>
-        <w:t>BackendListener</w:t>
-      </w:r>
-      <w:proofErr w:type="spellEnd"/>
-      <w:r>
-        <w:rPr>
-          <w:rFonts w:ascii="Consolas" w:hAnsi="Consolas"/>
-          <w:color w:val="808080" w:themeColor="background1" w:themeShade="80"/>
-        </w:rPr>
-        <w:t>\BackendListener.ps1</w:t>
-      </w:r>
-      <w:r>
-        <w:rPr>
-          <w:color w:val="808080" w:themeColor="background1" w:themeShade="80"/>
-        </w:rPr>
+        <w:t>Filer</w:t>
+      </w:r>
+      <w:proofErr w:type="spellEnd"/>
+      <w:r>
+        <w:t xml:space="preserve"> zugreifen muss ‚</w:t>
+      </w:r>
+      <w:r>
+        <w:t>NetApp PowerShell Toolkit</w:t>
+      </w:r>
+      <w:r>
+        <w:t>‘ (</w:t>
+      </w:r>
+      <w:proofErr w:type="spellStart"/>
+      <w:r>
+        <w:t>bzw</w:t>
+      </w:r>
+      <w:proofErr w:type="spellEnd"/>
+      <w:r>
+        <w:t xml:space="preserve"> ‚</w:t>
+      </w:r>
+      <w:r>
         <w:t xml:space="preserve"> </w:t>
       </w:r>
-      <w:r>
-        <w:t>als Dienst und geben sie ihr Administrationsrechte.</w:t>
-      </w:r>
-    </w:p>
-    <w:p/>
-    <w:p>
-      <w:r>
-        <w:t xml:space="preserve">Das Frontend muss Port 8080 freigeschaltet bekommen und kommuniziert über Port 8000 mit dem Backend, das Backend kommuniziert über die von WFA (bzw. anderen Servern) vorgegebenen Ports. Diese sind in der Firewall freizuschalten, so sich nicht alles auf dem gleichen </w:t>
-      </w:r>
-      <w:proofErr w:type="spellStart"/>
-      <w:r>
-        <w:t>system</w:t>
-      </w:r>
-      <w:proofErr w:type="spellEnd"/>
-      <w:r>
-        <w:t xml:space="preserve"> befindet.</w:t>
+      <w:proofErr w:type="spellStart"/>
+      <w:r>
+        <w:t>DataONTAP</w:t>
+      </w:r>
+      <w:proofErr w:type="spellEnd"/>
+      <w:r>
+        <w:t xml:space="preserve"> PowerShell Toolkit‘) installiert sein.</w:t>
       </w:r>
     </w:p>
     <w:p/>
@@ -894,7 +895,199 @@
       </w:r>
     </w:p>
     <w:p/>
+    <w:p>
+      <w:pPr>
+        <w:pStyle w:val="berschrift1"/>
+      </w:pPr>
+      <w:r>
+        <w:t>Neat benutzen</w:t>
+      </w:r>
+    </w:p>
+    <w:p>
+      <w:pPr>
+        <w:pStyle w:val="berschrift2"/>
+      </w:pPr>
+      <w:r>
+        <w:t>Weboberfläche</w:t>
+      </w:r>
+    </w:p>
+    <w:p>
+      <w:r>
+        <w:t xml:space="preserve">Die Entwicklungsserver sind mit </w:t>
+      </w:r>
+      <w:hyperlink r:id="rId7" w:history="1">
+        <w:r>
+          <w:rPr>
+            <w:rStyle w:val="Hyperlink"/>
+          </w:rPr>
+          <w:t>http://127.0.0.1:8080</w:t>
+        </w:r>
+      </w:hyperlink>
+      <w:r>
+        <w:t xml:space="preserve"> aufrufbar.</w:t>
+      </w:r>
+    </w:p>
+    <w:p>
+      <w:r>
+        <w:t xml:space="preserve">Die Produktivserver sind mit </w:t>
+      </w:r>
+      <w:hyperlink r:id="rId8" w:history="1">
+        <w:r>
+          <w:rPr>
+            <w:rStyle w:val="Hyperlink"/>
+          </w:rPr>
+          <w:t>http://127.0.0.1:8080</w:t>
+        </w:r>
+      </w:hyperlink>
+      <w:r>
+        <w:t xml:space="preserve"> aufrufbar. </w:t>
+      </w:r>
+      <w:r>
+        <w:rPr>
+          <w:color w:val="FF0000"/>
+        </w:rPr>
+        <w:t>[xxx muss später angepasst werden]</w:t>
+      </w:r>
+    </w:p>
     <w:p/>
+    <w:p>
+      <w:pPr>
+        <w:pStyle w:val="berschrift2"/>
+      </w:pPr>
+      <w:proofErr w:type="spellStart"/>
+      <w:r>
+        <w:lastRenderedPageBreak/>
+        <w:t>Manueles</w:t>
+      </w:r>
+      <w:proofErr w:type="spellEnd"/>
+      <w:r>
+        <w:t xml:space="preserve"> starten von JSON Dateien</w:t>
+      </w:r>
+    </w:p>
+    <w:p>
+      <w:r>
+        <w:t xml:space="preserve">Im Hauptordner des </w:t>
+      </w:r>
+      <w:proofErr w:type="spellStart"/>
+      <w:r>
+        <w:t>Backends</w:t>
+      </w:r>
+      <w:proofErr w:type="spellEnd"/>
+      <w:r>
+        <w:t xml:space="preserve"> befindet sich das Skript ‚</w:t>
+      </w:r>
+      <w:r>
+        <w:t xml:space="preserve"> ID-Starter.ps1</w:t>
+      </w:r>
+      <w:r>
+        <w:t xml:space="preserve">‘, dieses holt eine Liste aller </w:t>
+      </w:r>
+      <w:proofErr w:type="spellStart"/>
+      <w:r>
+        <w:t>json</w:t>
+      </w:r>
+      <w:proofErr w:type="spellEnd"/>
+      <w:r>
+        <w:t xml:space="preserve"> Dateien aus </w:t>
+      </w:r>
+      <w:bookmarkStart w:id="0" w:name="_GoBack"/>
+      <w:bookmarkEnd w:id="0"/>
+      <w:r>
+        <w:t xml:space="preserve">dem ‚in‘ Folder und führt dann die entsprechenden Befehle aus. </w:t>
+      </w:r>
+    </w:p>
+    <w:p>
+      <w:r>
+        <w:t xml:space="preserve">Es ist möglich </w:t>
+      </w:r>
+      <w:proofErr w:type="spellStart"/>
+      <w:r>
+        <w:t>json</w:t>
+      </w:r>
+      <w:proofErr w:type="spellEnd"/>
+      <w:r>
+        <w:t xml:space="preserve"> Dateien zu laden, die nicht durch NEat erstellt wurden.  </w:t>
+      </w:r>
+    </w:p>
+    <w:p>
+      <w:pPr>
+        <w:rPr>
+          <w:color w:val="FF0000"/>
+        </w:rPr>
+      </w:pPr>
+      <w:r>
+        <w:rPr>
+          <w:color w:val="FF0000"/>
+        </w:rPr>
+        <w:t>[</w:t>
+      </w:r>
+      <w:r>
+        <w:rPr>
+          <w:color w:val="FF0000"/>
+        </w:rPr>
+        <w:t>xxx ACHTUNG momentan sind in dem Skript keinerlei Sicherheitsabfragen/Schutz vor Bedienfehlern vorhanden</w:t>
+      </w:r>
+      <w:r>
+        <w:rPr>
+          <w:color w:val="FF0000"/>
+        </w:rPr>
+        <w:t>]</w:t>
+      </w:r>
+    </w:p>
+    <w:p>
+      <w:pPr>
+        <w:pStyle w:val="berschrift2"/>
+      </w:pPr>
+      <w:proofErr w:type="spellStart"/>
+      <w:r>
+        <w:t>BackendListener</w:t>
+      </w:r>
+      <w:proofErr w:type="spellEnd"/>
+      <w:r>
+        <w:t xml:space="preserve"> stoppen</w:t>
+      </w:r>
+    </w:p>
+    <w:p>
+      <w:r>
+        <w:t xml:space="preserve">Der </w:t>
+      </w:r>
+      <w:proofErr w:type="spellStart"/>
+      <w:r>
+        <w:t>BackendListener</w:t>
+      </w:r>
+      <w:proofErr w:type="spellEnd"/>
+      <w:r>
+        <w:t xml:space="preserve"> kann über </w:t>
+      </w:r>
+      <w:hyperlink r:id="rId9" w:history="1">
+        <w:r>
+          <w:rPr>
+            <w:rStyle w:val="Hyperlink"/>
+          </w:rPr>
+          <w:t>http://localhost:8000/end/</w:t>
+        </w:r>
+      </w:hyperlink>
+      <w:r>
+        <w:t xml:space="preserve"> gestoppt werden und muss dann entweder manuell oder über die Dienstverwaltung von Windows neu gestartet werden.</w:t>
+      </w:r>
+      <w:r>
+        <w:t xml:space="preserve"> Der node.js http-server muss eventuell danach auch neu gestartet werden. (beendet sich wenn der </w:t>
+      </w:r>
+      <w:proofErr w:type="spellStart"/>
+      <w:r>
+        <w:t>BackendListener</w:t>
+      </w:r>
+      <w:proofErr w:type="spellEnd"/>
+      <w:r>
+        <w:t xml:space="preserve"> nicht existiert) </w:t>
+      </w:r>
+      <w:r>
+        <w:rPr>
+          <w:color w:val="FF0000"/>
+        </w:rPr>
+        <w:t>[xxx http-server sollte sich auch Produktiv mit neuem Server ändern]</w:t>
+      </w:r>
+    </w:p>
     <w:p>
       <w:pPr>
         <w:pStyle w:val="berschrift1"/>
@@ -944,7 +1137,6 @@
       </w:pPr>
       <w:proofErr w:type="spellStart"/>
       <w:r>
-        <w:lastRenderedPageBreak/>
         <w:t>Javascript</w:t>
       </w:r>
       <w:proofErr w:type="spellEnd"/>
@@ -1166,7 +1358,7 @@
       <w:r>
         <w:t xml:space="preserve">‘ </w:t>
       </w:r>
-      <w:hyperlink r:id="rId7" w:history="1">
+      <w:hyperlink r:id="rId10" w:history="1">
         <w:r>
           <w:rPr>
             <w:rStyle w:val="Hyperlink"/>
@@ -1365,6 +1557,7 @@
     <w:p/>
     <w:p>
       <w:r>
+        <w:lastRenderedPageBreak/>
         <w:t xml:space="preserve">Die ID ist zur Übergabe, welches JSON aus dem </w:t>
       </w:r>
       <w:r>
@@ -1678,7 +1871,6 @@
         <w:pStyle w:val="berschrift3"/>
       </w:pPr>
       <w:r>
-        <w:lastRenderedPageBreak/>
         <w:t>Debugging</w:t>
       </w:r>
     </w:p>
@@ -1750,21 +1942,16 @@
       </w:r>
       <w:proofErr w:type="spellEnd"/>
       <w:r>
-        <w:t xml:space="preserve"> ein.</w:t>
-      </w:r>
-      <w:r>
-        <w:t xml:space="preserve"> Danach funktioniert alles wie man es von der Entwicklungsumgebung her gewohnt ist. </w:t>
-      </w:r>
-    </w:p>
-    <w:p>
-      <w:pPr>
-        <w:rPr>
-          <w:rFonts w:ascii="Lucida Console" w:hAnsi="Lucida Console" w:cs="Lucida Console"/>
-          <w:color w:val="A9A9A9"/>
-          <w:sz w:val="16"/>
-          <w:szCs w:val="16"/>
-        </w:rPr>
-      </w:pPr>
+        <w:t xml:space="preserve"> </w:t>
+      </w:r>
+      <w:r>
+        <w:t xml:space="preserve">ein. Danach funktioniert alles wie man es von der Entwicklungsumgebung her gewohnt ist. </w:t>
+      </w:r>
+    </w:p>
+    <w:p>
+      <w:r>
+        <w:t>Alternativ kann das Skript ‚ ID-Starter.ps1‘ verwendet werden, welches oben schon erwähnt ist.</w:t>
+      </w:r>
     </w:p>
     <w:p>
       <w:pPr>
@@ -1905,6 +2092,7 @@
     <w:p/>
     <w:p>
       <w:r>
+        <w:lastRenderedPageBreak/>
         <w:t xml:space="preserve">Codebeispiele sind im </w:t>
       </w:r>
       <w:proofErr w:type="spellStart"/>

</xml_diff>

<commit_message>
Edited text files for documentation in different directories
</commit_message>
<xml_diff>
--- a/Dokumentation.docx
+++ b/Dokumentation.docx
@@ -259,8 +259,6 @@
       <w:r>
         <w:t>.</w:t>
       </w:r>
-      <w:bookmarkStart w:id="0" w:name="_GoBack"/>
-      <w:bookmarkEnd w:id="0"/>
     </w:p>
     <w:p>
       <w:r>
@@ -331,117 +329,120 @@
         <w:t xml:space="preserve">. </w:t>
       </w:r>
     </w:p>
-    <w:p/>
-    <w:p>
-      <w:pPr>
-        <w:rPr>
-          <w:color w:val="FF0000"/>
-        </w:rPr>
-      </w:pPr>
-      <w:r>
-        <w:rPr>
-          <w:color w:val="FF0000"/>
+    <w:p>
+      <w:pPr>
+        <w:pStyle w:val="berschrift3"/>
+      </w:pPr>
+      <w:r>
+        <w:lastRenderedPageBreak/>
+        <w:t>Backend</w:t>
+      </w:r>
+    </w:p>
+    <w:p>
+      <w:r>
+        <w:t>Kopieren sie die Backend Dateien in den gewünschten Ordner.</w:t>
+      </w:r>
+    </w:p>
+    <w:p>
+      <w:r>
+        <w:t xml:space="preserve">Starten sie die Datei </w:t>
+      </w:r>
+      <w:r>
+        <w:rPr>
+          <w:rFonts w:ascii="Consolas" w:hAnsi="Consolas"/>
+          <w:color w:val="808080" w:themeColor="background1" w:themeShade="80"/>
+        </w:rPr>
+        <w:t>.\</w:t>
+      </w:r>
+      <w:proofErr w:type="spellStart"/>
+      <w:r>
+        <w:rPr>
+          <w:rFonts w:ascii="Consolas" w:hAnsi="Consolas"/>
+          <w:color w:val="808080" w:themeColor="background1" w:themeShade="80"/>
+        </w:rPr>
+        <w:t>BackendListener</w:t>
+      </w:r>
+      <w:proofErr w:type="spellEnd"/>
+      <w:r>
+        <w:rPr>
+          <w:rFonts w:ascii="Consolas" w:hAnsi="Consolas"/>
+          <w:color w:val="808080" w:themeColor="background1" w:themeShade="80"/>
+        </w:rPr>
+        <w:t>\BackendListener.ps1</w:t>
+      </w:r>
+      <w:r>
+        <w:rPr>
+          <w:color w:val="808080" w:themeColor="background1" w:themeShade="80"/>
         </w:rPr>
         <w:t xml:space="preserve"> </w:t>
       </w:r>
       <w:r>
-        <w:rPr>
-          <w:color w:val="FF0000"/>
-        </w:rPr>
-        <w:t xml:space="preserve">[XXX passt das so? Braucht </w:t>
-      </w:r>
-      <w:proofErr w:type="spellStart"/>
-      <w:r>
-        <w:rPr>
-          <w:color w:val="FF0000"/>
-        </w:rPr>
-        <w:t>Ractive</w:t>
-      </w:r>
-      <w:proofErr w:type="spellEnd"/>
-      <w:r>
-        <w:rPr>
-          <w:color w:val="FF0000"/>
-        </w:rPr>
+        <w:t>als Dienst und geben sie ihr Administrationsrechte.</w:t>
+      </w:r>
+    </w:p>
+    <w:p>
+      <w:r>
+        <w:t xml:space="preserve">Das Frontend muss Port 8080 freigeschaltet bekommen und kommuniziert über Port 8000 mit dem Backend, das Backend kommuniziert über die von WFA (bzw. anderen Servern) vorgegebenen Ports. Diese sind in der Firewall freizuschalten, so sich nicht alles auf dem gleichen </w:t>
+      </w:r>
+      <w:r>
+        <w:t>S</w:t>
+      </w:r>
+      <w:r>
+        <w:t>ystem befindet.</w:t>
+      </w:r>
+    </w:p>
+    <w:p>
+      <w:r>
+        <w:t xml:space="preserve">Zur Ausführung von </w:t>
+      </w:r>
+      <w:proofErr w:type="spellStart"/>
+      <w:r>
+        <w:t>Powershell</w:t>
+      </w:r>
+      <w:proofErr w:type="spellEnd"/>
+      <w:r>
+        <w:t xml:space="preserve"> Skripten, die auf </w:t>
+      </w:r>
+      <w:proofErr w:type="spellStart"/>
+      <w:r>
+        <w:t>Netapp</w:t>
+      </w:r>
+      <w:proofErr w:type="spellEnd"/>
+      <w:r>
         <w:t xml:space="preserve"> </w:t>
       </w:r>
       <w:proofErr w:type="spellStart"/>
       <w:r>
-        <w:rPr>
-          <w:color w:val="FF0000"/>
-        </w:rPr>
-        <w:t>ne</w:t>
-      </w:r>
-      <w:proofErr w:type="spellEnd"/>
-      <w:r>
-        <w:rPr>
-          <w:color w:val="FF0000"/>
-        </w:rPr>
-        <w:t xml:space="preserve"> Installation oder reichen die Dateien im Ordner?]</w:t>
-      </w:r>
-    </w:p>
-    <w:p/>
-    <w:p>
-      <w:pPr>
-        <w:pStyle w:val="berschrift3"/>
-      </w:pPr>
-      <w:r>
-        <w:t>Backend</w:t>
-      </w:r>
-    </w:p>
-    <w:p>
-      <w:r>
-        <w:t>Kopieren sie die Backend Dateien in den gewünschten Ordner.</w:t>
-      </w:r>
-    </w:p>
-    <w:p>
-      <w:r>
-        <w:t xml:space="preserve">Starten sie die Datei </w:t>
-      </w:r>
-      <w:r>
-        <w:rPr>
-          <w:rFonts w:ascii="Consolas" w:hAnsi="Consolas"/>
-          <w:color w:val="808080" w:themeColor="background1" w:themeShade="80"/>
-        </w:rPr>
-        <w:t>.\</w:t>
-      </w:r>
-      <w:proofErr w:type="spellStart"/>
-      <w:r>
-        <w:rPr>
-          <w:rFonts w:ascii="Consolas" w:hAnsi="Consolas"/>
-          <w:color w:val="808080" w:themeColor="background1" w:themeShade="80"/>
-        </w:rPr>
-        <w:t>BackendListener</w:t>
-      </w:r>
-      <w:proofErr w:type="spellEnd"/>
-      <w:r>
-        <w:rPr>
-          <w:rFonts w:ascii="Consolas" w:hAnsi="Consolas"/>
-          <w:color w:val="808080" w:themeColor="background1" w:themeShade="80"/>
-        </w:rPr>
-        <w:t>\BackendListener.ps1</w:t>
-      </w:r>
-      <w:r>
-        <w:rPr>
-          <w:color w:val="808080" w:themeColor="background1" w:themeShade="80"/>
-        </w:rPr>
+        <w:t>Filer</w:t>
+      </w:r>
+      <w:proofErr w:type="spellEnd"/>
+      <w:r>
+        <w:t xml:space="preserve"> zugreifen muss ‚</w:t>
+      </w:r>
+      <w:r>
+        <w:t>NetApp PowerShell Toolkit</w:t>
+      </w:r>
+      <w:r>
+        <w:t>‘ (</w:t>
+      </w:r>
+      <w:proofErr w:type="spellStart"/>
+      <w:r>
+        <w:t>bzw</w:t>
+      </w:r>
+      <w:proofErr w:type="spellEnd"/>
+      <w:r>
+        <w:t xml:space="preserve"> ‚</w:t>
+      </w:r>
+      <w:r>
         <w:t xml:space="preserve"> </w:t>
       </w:r>
-      <w:r>
-        <w:t>als Dienst und geben sie ihr Administrationsrechte.</w:t>
-      </w:r>
-    </w:p>
-    <w:p/>
-    <w:p>
-      <w:r>
-        <w:t xml:space="preserve">Das Frontend muss Port 8080 freigeschaltet bekommen und kommuniziert über Port 8000 mit dem Backend, das Backend kommuniziert über die von WFA (bzw. anderen Servern) vorgegebenen Ports. Diese sind in der Firewall freizuschalten, so sich nicht alles auf dem gleichen </w:t>
-      </w:r>
-      <w:proofErr w:type="spellStart"/>
-      <w:r>
-        <w:t>system</w:t>
-      </w:r>
-      <w:proofErr w:type="spellEnd"/>
-      <w:r>
-        <w:t xml:space="preserve"> befindet.</w:t>
+      <w:proofErr w:type="spellStart"/>
+      <w:r>
+        <w:t>DataONTAP</w:t>
+      </w:r>
+      <w:proofErr w:type="spellEnd"/>
+      <w:r>
+        <w:t xml:space="preserve"> PowerShell Toolkit‘) installiert sein.</w:t>
       </w:r>
     </w:p>
     <w:p/>
@@ -894,7 +895,199 @@
       </w:r>
     </w:p>
     <w:p/>
+    <w:p>
+      <w:pPr>
+        <w:pStyle w:val="berschrift1"/>
+      </w:pPr>
+      <w:r>
+        <w:t>Neat benutzen</w:t>
+      </w:r>
+    </w:p>
+    <w:p>
+      <w:pPr>
+        <w:pStyle w:val="berschrift2"/>
+      </w:pPr>
+      <w:r>
+        <w:t>Weboberfläche</w:t>
+      </w:r>
+    </w:p>
+    <w:p>
+      <w:r>
+        <w:t xml:space="preserve">Die Entwicklungsserver sind mit </w:t>
+      </w:r>
+      <w:hyperlink r:id="rId7" w:history="1">
+        <w:r>
+          <w:rPr>
+            <w:rStyle w:val="Hyperlink"/>
+          </w:rPr>
+          <w:t>http://127.0.0.1:8080</w:t>
+        </w:r>
+      </w:hyperlink>
+      <w:r>
+        <w:t xml:space="preserve"> aufrufbar.</w:t>
+      </w:r>
+    </w:p>
+    <w:p>
+      <w:r>
+        <w:t xml:space="preserve">Die Produktivserver sind mit </w:t>
+      </w:r>
+      <w:hyperlink r:id="rId8" w:history="1">
+        <w:r>
+          <w:rPr>
+            <w:rStyle w:val="Hyperlink"/>
+          </w:rPr>
+          <w:t>http://127.0.0.1:8080</w:t>
+        </w:r>
+      </w:hyperlink>
+      <w:r>
+        <w:t xml:space="preserve"> aufrufbar. </w:t>
+      </w:r>
+      <w:r>
+        <w:rPr>
+          <w:color w:val="FF0000"/>
+        </w:rPr>
+        <w:t>[xxx muss später angepasst werden]</w:t>
+      </w:r>
+    </w:p>
     <w:p/>
+    <w:p>
+      <w:pPr>
+        <w:pStyle w:val="berschrift2"/>
+      </w:pPr>
+      <w:proofErr w:type="spellStart"/>
+      <w:r>
+        <w:lastRenderedPageBreak/>
+        <w:t>Manueles</w:t>
+      </w:r>
+      <w:proofErr w:type="spellEnd"/>
+      <w:r>
+        <w:t xml:space="preserve"> starten von JSON Dateien</w:t>
+      </w:r>
+    </w:p>
+    <w:p>
+      <w:r>
+        <w:t xml:space="preserve">Im Hauptordner des </w:t>
+      </w:r>
+      <w:proofErr w:type="spellStart"/>
+      <w:r>
+        <w:t>Backends</w:t>
+      </w:r>
+      <w:proofErr w:type="spellEnd"/>
+      <w:r>
+        <w:t xml:space="preserve"> befindet sich das Skript ‚</w:t>
+      </w:r>
+      <w:r>
+        <w:t xml:space="preserve"> ID-Starter.ps1</w:t>
+      </w:r>
+      <w:r>
+        <w:t xml:space="preserve">‘, dieses holt eine Liste aller </w:t>
+      </w:r>
+      <w:proofErr w:type="spellStart"/>
+      <w:r>
+        <w:t>json</w:t>
+      </w:r>
+      <w:proofErr w:type="spellEnd"/>
+      <w:r>
+        <w:t xml:space="preserve"> Dateien aus </w:t>
+      </w:r>
+      <w:bookmarkStart w:id="0" w:name="_GoBack"/>
+      <w:bookmarkEnd w:id="0"/>
+      <w:r>
+        <w:t xml:space="preserve">dem ‚in‘ Folder und führt dann die entsprechenden Befehle aus. </w:t>
+      </w:r>
+    </w:p>
+    <w:p>
+      <w:r>
+        <w:t xml:space="preserve">Es ist möglich </w:t>
+      </w:r>
+      <w:proofErr w:type="spellStart"/>
+      <w:r>
+        <w:t>json</w:t>
+      </w:r>
+      <w:proofErr w:type="spellEnd"/>
+      <w:r>
+        <w:t xml:space="preserve"> Dateien zu laden, die nicht durch NEat erstellt wurden.  </w:t>
+      </w:r>
+    </w:p>
+    <w:p>
+      <w:pPr>
+        <w:rPr>
+          <w:color w:val="FF0000"/>
+        </w:rPr>
+      </w:pPr>
+      <w:r>
+        <w:rPr>
+          <w:color w:val="FF0000"/>
+        </w:rPr>
+        <w:t>[</w:t>
+      </w:r>
+      <w:r>
+        <w:rPr>
+          <w:color w:val="FF0000"/>
+        </w:rPr>
+        <w:t>xxx ACHTUNG momentan sind in dem Skript keinerlei Sicherheitsabfragen/Schutz vor Bedienfehlern vorhanden</w:t>
+      </w:r>
+      <w:r>
+        <w:rPr>
+          <w:color w:val="FF0000"/>
+        </w:rPr>
+        <w:t>]</w:t>
+      </w:r>
+    </w:p>
+    <w:p>
+      <w:pPr>
+        <w:pStyle w:val="berschrift2"/>
+      </w:pPr>
+      <w:proofErr w:type="spellStart"/>
+      <w:r>
+        <w:t>BackendListener</w:t>
+      </w:r>
+      <w:proofErr w:type="spellEnd"/>
+      <w:r>
+        <w:t xml:space="preserve"> stoppen</w:t>
+      </w:r>
+    </w:p>
+    <w:p>
+      <w:r>
+        <w:t xml:space="preserve">Der </w:t>
+      </w:r>
+      <w:proofErr w:type="spellStart"/>
+      <w:r>
+        <w:t>BackendListener</w:t>
+      </w:r>
+      <w:proofErr w:type="spellEnd"/>
+      <w:r>
+        <w:t xml:space="preserve"> kann über </w:t>
+      </w:r>
+      <w:hyperlink r:id="rId9" w:history="1">
+        <w:r>
+          <w:rPr>
+            <w:rStyle w:val="Hyperlink"/>
+          </w:rPr>
+          <w:t>http://localhost:8000/end/</w:t>
+        </w:r>
+      </w:hyperlink>
+      <w:r>
+        <w:t xml:space="preserve"> gestoppt werden und muss dann entweder manuell oder über die Dienstverwaltung von Windows neu gestartet werden.</w:t>
+      </w:r>
+      <w:r>
+        <w:t xml:space="preserve"> Der node.js http-server muss eventuell danach auch neu gestartet werden. (beendet sich wenn der </w:t>
+      </w:r>
+      <w:proofErr w:type="spellStart"/>
+      <w:r>
+        <w:t>BackendListener</w:t>
+      </w:r>
+      <w:proofErr w:type="spellEnd"/>
+      <w:r>
+        <w:t xml:space="preserve"> nicht existiert) </w:t>
+      </w:r>
+      <w:r>
+        <w:rPr>
+          <w:color w:val="FF0000"/>
+        </w:rPr>
+        <w:t>[xxx http-server sollte sich auch Produktiv mit neuem Server ändern]</w:t>
+      </w:r>
+    </w:p>
     <w:p>
       <w:pPr>
         <w:pStyle w:val="berschrift1"/>
@@ -944,7 +1137,6 @@
       </w:pPr>
       <w:proofErr w:type="spellStart"/>
       <w:r>
-        <w:lastRenderedPageBreak/>
         <w:t>Javascript</w:t>
       </w:r>
       <w:proofErr w:type="spellEnd"/>
@@ -1166,7 +1358,7 @@
       <w:r>
         <w:t xml:space="preserve">‘ </w:t>
       </w:r>
-      <w:hyperlink r:id="rId7" w:history="1">
+      <w:hyperlink r:id="rId10" w:history="1">
         <w:r>
           <w:rPr>
             <w:rStyle w:val="Hyperlink"/>
@@ -1365,6 +1557,7 @@
     <w:p/>
     <w:p>
       <w:r>
+        <w:lastRenderedPageBreak/>
         <w:t xml:space="preserve">Die ID ist zur Übergabe, welches JSON aus dem </w:t>
       </w:r>
       <w:r>
@@ -1678,7 +1871,6 @@
         <w:pStyle w:val="berschrift3"/>
       </w:pPr>
       <w:r>
-        <w:lastRenderedPageBreak/>
         <w:t>Debugging</w:t>
       </w:r>
     </w:p>
@@ -1750,21 +1942,16 @@
       </w:r>
       <w:proofErr w:type="spellEnd"/>
       <w:r>
-        <w:t xml:space="preserve"> ein.</w:t>
-      </w:r>
-      <w:r>
-        <w:t xml:space="preserve"> Danach funktioniert alles wie man es von der Entwicklungsumgebung her gewohnt ist. </w:t>
-      </w:r>
-    </w:p>
-    <w:p>
-      <w:pPr>
-        <w:rPr>
-          <w:rFonts w:ascii="Lucida Console" w:hAnsi="Lucida Console" w:cs="Lucida Console"/>
-          <w:color w:val="A9A9A9"/>
-          <w:sz w:val="16"/>
-          <w:szCs w:val="16"/>
-        </w:rPr>
-      </w:pPr>
+        <w:t xml:space="preserve"> </w:t>
+      </w:r>
+      <w:r>
+        <w:t xml:space="preserve">ein. Danach funktioniert alles wie man es von der Entwicklungsumgebung her gewohnt ist. </w:t>
+      </w:r>
+    </w:p>
+    <w:p>
+      <w:r>
+        <w:t>Alternativ kann das Skript ‚ ID-Starter.ps1‘ verwendet werden, welches oben schon erwähnt ist.</w:t>
+      </w:r>
     </w:p>
     <w:p>
       <w:pPr>
@@ -1905,6 +2092,7 @@
     <w:p/>
     <w:p>
       <w:r>
+        <w:lastRenderedPageBreak/>
         <w:t xml:space="preserve">Codebeispiele sind im </w:t>
       </w:r>
       <w:proofErr w:type="spellStart"/>

</xml_diff>

<commit_message>
Copied documentation from branch new_version
</commit_message>
<xml_diff>
--- a/Dokumentation.docx
+++ b/Dokumentation.docx
@@ -1,6 +1,6 @@
 
 <file path=word/document.xml><?xml version="1.0" encoding="utf-8"?>
-<w:document xmlns:wpc="http://schemas.microsoft.com/office/word/2010/wordprocessingCanvas" xmlns:mc="http://schemas.openxmlformats.org/markup-compatibility/2006" xmlns:o="urn:schemas-microsoft-com:office:office" xmlns:r="http://schemas.openxmlformats.org/officeDocument/2006/relationships" xmlns:m="http://schemas.openxmlformats.org/officeDocument/2006/math" xmlns:v="urn:schemas-microsoft-com:vml" xmlns:wp14="http://schemas.microsoft.com/office/word/2010/wordprocessingDrawing" xmlns:wp="http://schemas.openxmlformats.org/drawingml/2006/wordprocessingDrawing" xmlns:w10="urn:schemas-microsoft-com:office:word" xmlns:w="http://schemas.openxmlformats.org/wordprocessingml/2006/main" xmlns:w14="http://schemas.microsoft.com/office/word/2010/wordml" xmlns:w15="http://schemas.microsoft.com/office/word/2012/wordml" xmlns:wpg="http://schemas.microsoft.com/office/word/2010/wordprocessingGroup" xmlns:wpi="http://schemas.microsoft.com/office/word/2010/wordprocessingInk" xmlns:wne="http://schemas.microsoft.com/office/word/2006/wordml" xmlns:wps="http://schemas.microsoft.com/office/word/2010/wordprocessingShape" mc:Ignorable="w14 w15 wp14">
+<w:document xmlns:wpc="http://schemas.microsoft.com/office/word/2010/wordprocessingCanvas" xmlns:cx="http://schemas.microsoft.com/office/drawing/2014/chartex" xmlns:cx1="http://schemas.microsoft.com/office/drawing/2015/9/8/chartex" xmlns:cx2="http://schemas.microsoft.com/office/drawing/2015/10/21/chartex" xmlns:cx3="http://schemas.microsoft.com/office/drawing/2016/5/9/chartex" xmlns:cx4="http://schemas.microsoft.com/office/drawing/2016/5/10/chartex" xmlns:cx5="http://schemas.microsoft.com/office/drawing/2016/5/11/chartex" xmlns:cx6="http://schemas.microsoft.com/office/drawing/2016/5/12/chartex" xmlns:cx7="http://schemas.microsoft.com/office/drawing/2016/5/13/chartex" xmlns:cx8="http://schemas.microsoft.com/office/drawing/2016/5/14/chartex" xmlns:mc="http://schemas.openxmlformats.org/markup-compatibility/2006" xmlns:o="urn:schemas-microsoft-com:office:office" xmlns:r="http://schemas.openxmlformats.org/officeDocument/2006/relationships" xmlns:m="http://schemas.openxmlformats.org/officeDocument/2006/math" xmlns:v="urn:schemas-microsoft-com:vml" xmlns:wp14="http://schemas.microsoft.com/office/word/2010/wordprocessingDrawing" xmlns:wp="http://schemas.openxmlformats.org/drawingml/2006/wordprocessingDrawing" xmlns:w10="urn:schemas-microsoft-com:office:word" xmlns:w="http://schemas.openxmlformats.org/wordprocessingml/2006/main" xmlns:w14="http://schemas.microsoft.com/office/word/2010/wordml" xmlns:w15="http://schemas.microsoft.com/office/word/2012/wordml" xmlns:w16se="http://schemas.microsoft.com/office/word/2015/wordml/symex" xmlns:wpg="http://schemas.microsoft.com/office/word/2010/wordprocessingGroup" xmlns:wpi="http://schemas.microsoft.com/office/word/2010/wordprocessingInk" xmlns:wne="http://schemas.microsoft.com/office/word/2006/wordml" xmlns:wps="http://schemas.microsoft.com/office/word/2010/wordprocessingShape" mc:Ignorable="w14 w15 w16se wp14">
   <w:body>
     <w:p>
       <w:pPr>
@@ -274,7 +274,21 @@
           <w:rFonts w:ascii="Consolas" w:hAnsi="Consolas"/>
           <w:color w:val="808080" w:themeColor="background1" w:themeShade="80"/>
         </w:rPr>
-        <w:t>http-server –</w:t>
+        <w:t xml:space="preserve">http-server </w:t>
+      </w:r>
+      <w:r>
+        <w:rPr>
+          <w:rFonts w:ascii="Consolas" w:hAnsi="Consolas"/>
+          <w:color w:val="808080" w:themeColor="background1" w:themeShade="80"/>
+        </w:rPr>
+        <w:t>-</w:t>
+      </w:r>
+      <w:r>
+        <w:rPr>
+          <w:rFonts w:ascii="Consolas" w:hAnsi="Consolas"/>
+          <w:color w:val="808080" w:themeColor="background1" w:themeShade="80"/>
+        </w:rPr>
+        <w:t>–</w:t>
       </w:r>
       <w:proofErr w:type="spellStart"/>
       <w:r>
@@ -300,7 +314,25 @@
             <w:color w:val="808080" w:themeColor="background1" w:themeShade="80"/>
             <w:u w:val="none"/>
           </w:rPr>
-          <w:t>http://localhost:8000</w:t>
+          <w:t>http://</w:t>
+        </w:r>
+        <w:r>
+          <w:rPr>
+            <w:rStyle w:val="Hyperlink"/>
+            <w:rFonts w:ascii="Consolas" w:hAnsi="Consolas"/>
+            <w:color w:val="808080" w:themeColor="background1" w:themeShade="80"/>
+            <w:u w:val="none"/>
+          </w:rPr>
+          <w:t>[backend host]</w:t>
+        </w:r>
+        <w:r>
+          <w:rPr>
+            <w:rStyle w:val="Hyperlink"/>
+            <w:rFonts w:ascii="Consolas" w:hAnsi="Consolas"/>
+            <w:color w:val="808080" w:themeColor="background1" w:themeShade="80"/>
+            <w:u w:val="none"/>
+          </w:rPr>
+          <w:t>:8000</w:t>
         </w:r>
       </w:hyperlink>
       <w:r>
@@ -401,15 +433,7 @@
       </w:r>
       <w:proofErr w:type="spellEnd"/>
       <w:r>
-        <w:t xml:space="preserve"> Skripten, die auf </w:t>
-      </w:r>
-      <w:proofErr w:type="spellStart"/>
-      <w:r>
-        <w:t>Netapp</w:t>
-      </w:r>
-      <w:proofErr w:type="spellEnd"/>
-      <w:r>
-        <w:t xml:space="preserve"> </w:t>
+        <w:t xml:space="preserve"> Skripten, die auf Netapp </w:t>
       </w:r>
       <w:proofErr w:type="spellStart"/>
       <w:r>
@@ -954,46 +978,47 @@
       <w:pPr>
         <w:pStyle w:val="berschrift2"/>
       </w:pPr>
-      <w:proofErr w:type="spellStart"/>
       <w:r>
         <w:lastRenderedPageBreak/>
-        <w:t>Manueles</w:t>
-      </w:r>
-      <w:proofErr w:type="spellEnd"/>
-      <w:r>
-        <w:t xml:space="preserve"> starten von JSON Dateien</w:t>
-      </w:r>
-    </w:p>
-    <w:p>
-      <w:r>
-        <w:t xml:space="preserve">Im Hauptordner des </w:t>
-      </w:r>
-      <w:proofErr w:type="spellStart"/>
-      <w:r>
-        <w:t>Backends</w:t>
-      </w:r>
-      <w:proofErr w:type="spellEnd"/>
-      <w:r>
-        <w:t xml:space="preserve"> befindet sich das Skript ‚</w:t>
-      </w:r>
-      <w:r>
-        <w:t xml:space="preserve"> ID-Starter.ps1</w:t>
-      </w:r>
-      <w:r>
-        <w:t xml:space="preserve">‘, dieses holt eine Liste aller </w:t>
-      </w:r>
-      <w:proofErr w:type="spellStart"/>
-      <w:r>
-        <w:t>json</w:t>
-      </w:r>
-      <w:proofErr w:type="spellEnd"/>
-      <w:r>
-        <w:t xml:space="preserve"> Dateien aus </w:t>
+        <w:t>Manuel</w:t>
+      </w:r>
+      <w:r>
+        <w:t>l</w:t>
+      </w:r>
+      <w:r>
+        <w:t>es starten von JSON Datei</w:t>
       </w:r>
       <w:bookmarkStart w:id="0" w:name="_GoBack"/>
       <w:bookmarkEnd w:id="0"/>
       <w:r>
-        <w:t xml:space="preserve">dem ‚in‘ Folder und führt dann die entsprechenden Befehle aus. </w:t>
+        <w:t>en</w:t>
+      </w:r>
+    </w:p>
+    <w:p>
+      <w:r>
+        <w:t xml:space="preserve">Im Hauptordner des </w:t>
+      </w:r>
+      <w:proofErr w:type="spellStart"/>
+      <w:r>
+        <w:t>Backends</w:t>
+      </w:r>
+      <w:proofErr w:type="spellEnd"/>
+      <w:r>
+        <w:t xml:space="preserve"> befindet sich das Skript ‚</w:t>
+      </w:r>
+      <w:r>
+        <w:t xml:space="preserve"> ID-Starter.ps1</w:t>
+      </w:r>
+      <w:r>
+        <w:t xml:space="preserve">‘, dieses holt eine Liste aller </w:t>
+      </w:r>
+      <w:proofErr w:type="spellStart"/>
+      <w:r>
+        <w:t>json</w:t>
+      </w:r>
+      <w:proofErr w:type="spellEnd"/>
+      <w:r>
+        <w:t xml:space="preserve"> Dateien aus dem ‚in‘ Folder und führt dann die entsprechenden Befehle aus. </w:t>
       </w:r>
     </w:p>
     <w:p>
@@ -1019,19 +1044,7 @@
         <w:rPr>
           <w:color w:val="FF0000"/>
         </w:rPr>
-        <w:t>[</w:t>
-      </w:r>
-      <w:r>
-        <w:rPr>
-          <w:color w:val="FF0000"/>
-        </w:rPr>
-        <w:t>xxx ACHTUNG momentan sind in dem Skript keinerlei Sicherheitsabfragen/Schutz vor Bedienfehlern vorhanden</w:t>
-      </w:r>
-      <w:r>
-        <w:rPr>
-          <w:color w:val="FF0000"/>
-        </w:rPr>
-        <w:t>]</w:t>
+        <w:t>[xxx ACHTUNG momentan sind in dem Skript keinerlei Sicherheitsabfragen/Schutz vor Bedienfehlern vorhanden]</w:t>
       </w:r>
     </w:p>
     <w:p>
@@ -2296,7 +2309,7 @@
 </file>
 
 <file path=word/numbering.xml><?xml version="1.0" encoding="utf-8"?>
-<w:numbering xmlns:wpc="http://schemas.microsoft.com/office/word/2010/wordprocessingCanvas" xmlns:mc="http://schemas.openxmlformats.org/markup-compatibility/2006" xmlns:o="urn:schemas-microsoft-com:office:office" xmlns:r="http://schemas.openxmlformats.org/officeDocument/2006/relationships" xmlns:m="http://schemas.openxmlformats.org/officeDocument/2006/math" xmlns:v="urn:schemas-microsoft-com:vml" xmlns:wp14="http://schemas.microsoft.com/office/word/2010/wordprocessingDrawing" xmlns:wp="http://schemas.openxmlformats.org/drawingml/2006/wordprocessingDrawing" xmlns:w10="urn:schemas-microsoft-com:office:word" xmlns:w="http://schemas.openxmlformats.org/wordprocessingml/2006/main" xmlns:w14="http://schemas.microsoft.com/office/word/2010/wordml" xmlns:w15="http://schemas.microsoft.com/office/word/2012/wordml" xmlns:wpg="http://schemas.microsoft.com/office/word/2010/wordprocessingGroup" xmlns:wpi="http://schemas.microsoft.com/office/word/2010/wordprocessingInk" xmlns:wne="http://schemas.microsoft.com/office/word/2006/wordml" xmlns:wps="http://schemas.microsoft.com/office/word/2010/wordprocessingShape" mc:Ignorable="w14 w15 wp14">
+<w:numbering xmlns:wpc="http://schemas.microsoft.com/office/word/2010/wordprocessingCanvas" xmlns:cx="http://schemas.microsoft.com/office/drawing/2014/chartex" xmlns:cx1="http://schemas.microsoft.com/office/drawing/2015/9/8/chartex" xmlns:cx2="http://schemas.microsoft.com/office/drawing/2015/10/21/chartex" xmlns:cx3="http://schemas.microsoft.com/office/drawing/2016/5/9/chartex" xmlns:cx4="http://schemas.microsoft.com/office/drawing/2016/5/10/chartex" xmlns:cx5="http://schemas.microsoft.com/office/drawing/2016/5/11/chartex" xmlns:cx6="http://schemas.microsoft.com/office/drawing/2016/5/12/chartex" xmlns:cx7="http://schemas.microsoft.com/office/drawing/2016/5/13/chartex" xmlns:cx8="http://schemas.microsoft.com/office/drawing/2016/5/14/chartex" xmlns:mc="http://schemas.openxmlformats.org/markup-compatibility/2006" xmlns:o="urn:schemas-microsoft-com:office:office" xmlns:r="http://schemas.openxmlformats.org/officeDocument/2006/relationships" xmlns:m="http://schemas.openxmlformats.org/officeDocument/2006/math" xmlns:v="urn:schemas-microsoft-com:vml" xmlns:wp14="http://schemas.microsoft.com/office/word/2010/wordprocessingDrawing" xmlns:wp="http://schemas.openxmlformats.org/drawingml/2006/wordprocessingDrawing" xmlns:w10="urn:schemas-microsoft-com:office:word" xmlns:w="http://schemas.openxmlformats.org/wordprocessingml/2006/main" xmlns:w14="http://schemas.microsoft.com/office/word/2010/wordml" xmlns:w15="http://schemas.microsoft.com/office/word/2012/wordml" xmlns:w16se="http://schemas.microsoft.com/office/word/2015/wordml/symex" xmlns:wpg="http://schemas.microsoft.com/office/word/2010/wordprocessingGroup" xmlns:wpi="http://schemas.microsoft.com/office/word/2010/wordprocessingInk" xmlns:wne="http://schemas.microsoft.com/office/word/2006/wordml" xmlns:wps="http://schemas.microsoft.com/office/word/2010/wordprocessingShape" mc:Ignorable="w14 w15 w16se wp14">
   <w:abstractNum w:abstractNumId="0" w15:restartNumberingAfterBreak="0">
     <w:nsid w:val="1482775B"/>
     <w:multiLevelType w:val="multilevel"/>
@@ -2887,7 +2900,7 @@
 </file>
 
 <file path=word/styles.xml><?xml version="1.0" encoding="utf-8"?>
-<w:styles xmlns:mc="http://schemas.openxmlformats.org/markup-compatibility/2006" xmlns:r="http://schemas.openxmlformats.org/officeDocument/2006/relationships" xmlns:w="http://schemas.openxmlformats.org/wordprocessingml/2006/main" xmlns:w14="http://schemas.microsoft.com/office/word/2010/wordml" xmlns:w15="http://schemas.microsoft.com/office/word/2012/wordml" mc:Ignorable="w14 w15">
+<w:styles xmlns:mc="http://schemas.openxmlformats.org/markup-compatibility/2006" xmlns:r="http://schemas.openxmlformats.org/officeDocument/2006/relationships" xmlns:w="http://schemas.openxmlformats.org/wordprocessingml/2006/main" xmlns:w14="http://schemas.microsoft.com/office/word/2010/wordml" xmlns:w15="http://schemas.microsoft.com/office/word/2012/wordml" xmlns:w16se="http://schemas.microsoft.com/office/word/2015/wordml/symex" mc:Ignorable="w14 w15 w16se">
   <w:docDefaults>
     <w:rPrDefault>
       <w:rPr>
@@ -2903,7 +2916,7 @@
       </w:pPr>
     </w:pPrDefault>
   </w:docDefaults>
-  <w:latentStyles w:defLockedState="0" w:defUIPriority="99" w:defSemiHidden="0" w:defUnhideWhenUsed="0" w:defQFormat="0" w:count="371">
+  <w:latentStyles w:defLockedState="0" w:defUIPriority="99" w:defSemiHidden="0" w:defUnhideWhenUsed="0" w:defQFormat="0" w:count="374">
     <w:lsdException w:name="Normal" w:uiPriority="0" w:qFormat="1"/>
     <w:lsdException w:name="heading 1" w:uiPriority="9" w:qFormat="1"/>
     <w:lsdException w:name="heading 2" w:semiHidden="1" w:uiPriority="9" w:unhideWhenUsed="1" w:qFormat="1"/>
@@ -3009,7 +3022,6 @@
     <w:lsdException w:name="HTML Sample" w:semiHidden="1" w:unhideWhenUsed="1"/>
     <w:lsdException w:name="HTML Typewriter" w:semiHidden="1" w:unhideWhenUsed="1"/>
     <w:lsdException w:name="HTML Variable" w:semiHidden="1" w:unhideWhenUsed="1"/>
-    <w:lsdException w:name="Normal Table" w:semiHidden="1" w:unhideWhenUsed="1"/>
     <w:lsdException w:name="annotation subject" w:semiHidden="1" w:unhideWhenUsed="1"/>
     <w:lsdException w:name="No List" w:semiHidden="1" w:unhideWhenUsed="1"/>
     <w:lsdException w:name="Outline List 1" w:semiHidden="1" w:unhideWhenUsed="1"/>
@@ -3054,7 +3066,6 @@
     <w:lsdException w:name="Table Professional" w:semiHidden="1" w:unhideWhenUsed="1"/>
     <w:lsdException w:name="Table Subtle 1" w:semiHidden="1" w:unhideWhenUsed="1"/>
     <w:lsdException w:name="Table Subtle 2" w:semiHidden="1" w:unhideWhenUsed="1"/>
-    <w:lsdException w:name="Table Web 1" w:semiHidden="1" w:unhideWhenUsed="1"/>
     <w:lsdException w:name="Table Web 2" w:semiHidden="1" w:unhideWhenUsed="1"/>
     <w:lsdException w:name="Table Web 3" w:semiHidden="1" w:unhideWhenUsed="1"/>
     <w:lsdException w:name="Balloon Text" w:semiHidden="1" w:unhideWhenUsed="1"/>
@@ -3275,6 +3286,9 @@
     <w:lsdException w:name="List Table 5 Dark Accent 6" w:uiPriority="50"/>
     <w:lsdException w:name="List Table 6 Colorful Accent 6" w:uiPriority="51"/>
     <w:lsdException w:name="List Table 7 Colorful Accent 6" w:uiPriority="52"/>
+    <w:lsdException w:name="Mention" w:semiHidden="1" w:unhideWhenUsed="1"/>
+    <w:lsdException w:name="Smart Hyperlink" w:semiHidden="1" w:unhideWhenUsed="1"/>
+    <w:lsdException w:name="Hashtag" w:semiHidden="1" w:unhideWhenUsed="1"/>
   </w:latentStyles>
   <w:style w:type="paragraph" w:default="1" w:styleId="Standard">
     <w:name w:val="Normal"/>
@@ -4025,6 +4039,30 @@
       <w:rFonts w:ascii="Courier New" w:eastAsia="Times New Roman" w:hAnsi="Courier New" w:cs="Courier New"/>
       <w:sz w:val="20"/>
       <w:szCs w:val="20"/>
+    </w:rPr>
+  </w:style>
+  <w:style w:type="character" w:styleId="BesuchterLink">
+    <w:name w:val="FollowedHyperlink"/>
+    <w:basedOn w:val="Absatz-Standardschriftart"/>
+    <w:uiPriority w:val="99"/>
+    <w:semiHidden/>
+    <w:unhideWhenUsed/>
+    <w:rsid w:val="00707C98"/>
+    <w:rPr>
+      <w:color w:val="954F72" w:themeColor="followedHyperlink"/>
+      <w:u w:val="single"/>
+    </w:rPr>
+  </w:style>
+  <w:style w:type="character" w:styleId="Erwhnung">
+    <w:name w:val="Mention"/>
+    <w:basedOn w:val="Absatz-Standardschriftart"/>
+    <w:uiPriority w:val="99"/>
+    <w:semiHidden/>
+    <w:unhideWhenUsed/>
+    <w:rsid w:val="00707C98"/>
+    <w:rPr>
+      <w:color w:val="2B579A"/>
+      <w:shd w:val="clear" w:color="auto" w:fill="E6E6E6"/>
     </w:rPr>
   </w:style>
 </w:styles>

</xml_diff>